<commit_message>
[docs] "Sprint Documentation" fixed
</commit_message>
<xml_diff>
--- a/docs/Sprints/Sprint_1/SprintPlanning_1.docx
+++ b/docs/Sprints/Sprint_1/SprintPlanning_1.docx
@@ -41,6 +41,7 @@
                 <w:szCs w:val="20"/>
               </w:rPr>
             </w:pPr>
+            <w:bookmarkStart w:id="0" w:name="_Hlk182329834"/>
             <w:r>
               <w:rPr>
                 <w:b/>
@@ -182,6 +183,7 @@
           </w:p>
         </w:tc>
       </w:tr>
+      <w:bookmarkEnd w:id="0"/>
     </w:tbl>
     <w:p/>
     <w:p>
@@ -263,13 +265,6 @@
         </w:rPr>
         <w:t>. El objetivo es sentar las bases de la plataforma para futuras iteraciones.</w:t>
       </w:r>
-    </w:p>
-    <w:p>
-      <w:pPr>
-        <w:rPr>
-          <w:lang w:val="es-ES"/>
-        </w:rPr>
-      </w:pPr>
     </w:p>
     <w:p>
       <w:pPr>
@@ -331,6 +326,7 @@
                 <w:lang w:val="es-ES"/>
               </w:rPr>
             </w:pPr>
+            <w:bookmarkStart w:id="1" w:name="_Hlk182329966"/>
             <w:r>
               <w:rPr>
                 <w:b/>
@@ -508,6 +504,7 @@
           </w:p>
         </w:tc>
       </w:tr>
+      <w:bookmarkEnd w:id="1"/>
     </w:tbl>
     <w:p>
       <w:pPr>
@@ -849,18 +846,16 @@
           <w:bCs/>
           <w:lang w:val="es-ES"/>
         </w:rPr>
-        <w:t xml:space="preserve">Tarea 1: Implementación del Sistema de </w:t>
-      </w:r>
-      <w:proofErr w:type="spellStart"/>
-      <w:r>
-        <w:rPr>
-          <w:b/>
-          <w:bCs/>
-          <w:lang w:val="es-ES"/>
-        </w:rPr>
-        <w:t>Login</w:t>
-      </w:r>
-      <w:proofErr w:type="spellEnd"/>
+        <w:t xml:space="preserve">Tarea 1: </w:t>
+      </w:r>
+      <w:r>
+        <w:rPr>
+          <w:b/>
+          <w:bCs/>
+          <w:lang w:val="es-ES"/>
+        </w:rPr>
+        <w:t>Diseño y Desarrollo de la Página de Inicio</w:t>
+      </w:r>
     </w:p>
     <w:p>
       <w:pPr>
@@ -884,21 +879,7 @@
         <w:rPr>
           <w:lang w:val="es-ES"/>
         </w:rPr>
-        <w:t xml:space="preserve">: Desarrollar la funcionalidad de registro y </w:t>
-      </w:r>
-      <w:proofErr w:type="spellStart"/>
-      <w:r>
-        <w:rPr>
-          <w:lang w:val="es-ES"/>
-        </w:rPr>
-        <w:t>login</w:t>
-      </w:r>
-      <w:proofErr w:type="spellEnd"/>
-      <w:r>
-        <w:rPr>
-          <w:lang w:val="es-ES"/>
-        </w:rPr>
-        <w:t xml:space="preserve"> de usuarios, incluyendo la validación de correos electrónicos y recuperación de contraseñas.</w:t>
+        <w:t xml:space="preserve">: </w:t>
       </w:r>
     </w:p>
     <w:p>
@@ -923,7 +904,22 @@
         <w:rPr>
           <w:lang w:val="es-ES"/>
         </w:rPr>
-        <w:t xml:space="preserve">: </w:t>
+        <w:t>:</w:t>
+      </w:r>
+      <w:r>
+        <w:rPr>
+          <w:lang w:val="es-ES"/>
+        </w:rPr>
+        <w:t xml:space="preserve"> Ángela López Oliva y</w:t>
+      </w:r>
+      <w:r>
+        <w:rPr>
+          <w:lang w:val="es-ES"/>
+        </w:rPr>
+        <w:t xml:space="preserve"> </w:t>
+      </w:r>
+      <w:r>
+        <w:t>David Guillén Fernández</w:t>
       </w:r>
     </w:p>
     <w:p>
@@ -973,8 +969,22 @@
         <w:rPr>
           <w:lang w:val="es-ES"/>
         </w:rPr>
-        <w:t>: (A completar)</w:t>
-      </w:r>
+        <w:t xml:space="preserve">: </w:t>
+      </w:r>
+      <w:r>
+        <w:rPr>
+          <w:lang w:val="es-ES"/>
+        </w:rPr>
+        <w:t xml:space="preserve">47 </w:t>
+      </w:r>
+      <w:proofErr w:type="spellStart"/>
+      <w:r>
+        <w:rPr>
+          <w:lang w:val="es-ES"/>
+        </w:rPr>
+        <w:t>mint</w:t>
+      </w:r>
+      <w:proofErr w:type="spellEnd"/>
     </w:p>
     <w:p>
       <w:pPr>
@@ -991,7 +1001,15 @@
           <w:bCs/>
           <w:lang w:val="es-ES"/>
         </w:rPr>
-        <w:t>Tarea 2: Desarrollo del Carrito de Reservas</w:t>
+        <w:t xml:space="preserve">Tarea 2: </w:t>
+      </w:r>
+      <w:r>
+        <w:rPr>
+          <w:b/>
+          <w:bCs/>
+          <w:lang w:val="es-ES"/>
+        </w:rPr>
+        <w:t>Implementación del Sistema de Registro y Login</w:t>
       </w:r>
     </w:p>
     <w:p>
@@ -1016,7 +1034,7 @@
         <w:rPr>
           <w:lang w:val="es-ES"/>
         </w:rPr>
-        <w:t>: Implementar la funcionalidad de carrito para gestionar reservas y pagos.</w:t>
+        <w:t xml:space="preserve">: </w:t>
       </w:r>
     </w:p>
     <w:p>
@@ -1043,6 +1061,9 @@
         </w:rPr>
         <w:t xml:space="preserve">: </w:t>
       </w:r>
+      <w:r>
+        <w:t>Jaime Linares Barrera</w:t>
+      </w:r>
     </w:p>
     <w:p>
       <w:pPr>
@@ -1060,14 +1081,25 @@
           <w:bCs/>
           <w:lang w:val="es-ES"/>
         </w:rPr>
-        <w:lastRenderedPageBreak/>
         <w:t>Tiempo estimado</w:t>
       </w:r>
       <w:r>
         <w:rPr>
           <w:lang w:val="es-ES"/>
         </w:rPr>
-        <w:t>: 12 horas</w:t>
+        <w:t>: 1</w:t>
+      </w:r>
+      <w:r>
+        <w:rPr>
+          <w:lang w:val="es-ES"/>
+        </w:rPr>
+        <w:t>0</w:t>
+      </w:r>
+      <w:r>
+        <w:rPr>
+          <w:lang w:val="es-ES"/>
+        </w:rPr>
+        <w:t xml:space="preserve"> horas</w:t>
       </w:r>
     </w:p>
     <w:p>
@@ -1092,8 +1124,22 @@
         <w:rPr>
           <w:lang w:val="es-ES"/>
         </w:rPr>
-        <w:t>: (A completar)</w:t>
-      </w:r>
+        <w:t xml:space="preserve">: </w:t>
+      </w:r>
+      <w:r>
+        <w:rPr>
+          <w:lang w:val="es-ES"/>
+        </w:rPr>
+        <w:t xml:space="preserve">47 </w:t>
+      </w:r>
+      <w:proofErr w:type="spellStart"/>
+      <w:r>
+        <w:rPr>
+          <w:lang w:val="es-ES"/>
+        </w:rPr>
+        <w:t>mint</w:t>
+      </w:r>
+      <w:proofErr w:type="spellEnd"/>
     </w:p>
     <w:p>
       <w:pPr>
@@ -1110,7 +1156,16 @@
           <w:bCs/>
           <w:lang w:val="es-ES"/>
         </w:rPr>
-        <w:t>Tarea 3: Desarrollo del Catálogo de Viviendas</w:t>
+        <w:lastRenderedPageBreak/>
+        <w:t xml:space="preserve">Tarea 3: </w:t>
+      </w:r>
+      <w:r>
+        <w:rPr>
+          <w:b/>
+          <w:bCs/>
+          <w:lang w:val="es-ES"/>
+        </w:rPr>
+        <w:t>Desarrollo del Catálogo de Propiedades</w:t>
       </w:r>
     </w:p>
     <w:p>
@@ -1131,12 +1186,6 @@
         </w:rPr>
         <w:t>Descripción</w:t>
       </w:r>
-      <w:r>
-        <w:rPr>
-          <w:lang w:val="es-ES"/>
-        </w:rPr>
-        <w:t>: Desarrollar una página que muestre el catálogo de viviendas disponibles, con filtros por ubicación y precio.</w:t>
-      </w:r>
     </w:p>
     <w:p>
       <w:pPr>
@@ -1162,6 +1211,9 @@
         </w:rPr>
         <w:t xml:space="preserve">: </w:t>
       </w:r>
+      <w:r>
+        <w:t>David Guillén Fernández</w:t>
+      </w:r>
     </w:p>
     <w:p>
       <w:pPr>
@@ -1185,7 +1237,19 @@
         <w:rPr>
           <w:lang w:val="es-ES"/>
         </w:rPr>
-        <w:t>: 10 horas</w:t>
+        <w:t>: 1</w:t>
+      </w:r>
+      <w:r>
+        <w:rPr>
+          <w:lang w:val="es-ES"/>
+        </w:rPr>
+        <w:t>2</w:t>
+      </w:r>
+      <w:r>
+        <w:rPr>
+          <w:lang w:val="es-ES"/>
+        </w:rPr>
+        <w:t xml:space="preserve"> horas</w:t>
       </w:r>
     </w:p>
     <w:p>
@@ -1210,8 +1274,22 @@
         <w:rPr>
           <w:lang w:val="es-ES"/>
         </w:rPr>
-        <w:t>: (A completar)</w:t>
-      </w:r>
+        <w:t xml:space="preserve">: </w:t>
+      </w:r>
+      <w:r>
+        <w:rPr>
+          <w:lang w:val="es-ES"/>
+        </w:rPr>
+        <w:t xml:space="preserve">6 horas y 20 </w:t>
+      </w:r>
+      <w:proofErr w:type="spellStart"/>
+      <w:r>
+        <w:rPr>
+          <w:lang w:val="es-ES"/>
+        </w:rPr>
+        <w:t>mins</w:t>
+      </w:r>
+      <w:proofErr w:type="spellEnd"/>
     </w:p>
     <w:p>
       <w:pPr>
@@ -2961,6 +3039,7 @@
   <w:style w:type="character" w:default="1" w:styleId="Fuentedeprrafopredeter">
     <w:name w:val="Default Paragraph Font"/>
     <w:uiPriority w:val="1"/>
+    <w:semiHidden/>
     <w:unhideWhenUsed/>
   </w:style>
   <w:style w:type="table" w:default="1" w:styleId="Tablanormal">

</xml_diff>